<commit_message>
add watermark for document
</commit_message>
<xml_diff>
--- a/document/REVISI BUKU/ABSTRAKSI.docx
+++ b/document/REVISI BUKU/ABSTRAKSI.docx
@@ -23,6 +23,8 @@
         </w:rPr>
         <w:t>ABSTRAKSI</w:t>
       </w:r>
+      <w:bookmarkStart w:id="0" w:name="_GoBack"/>
+      <w:bookmarkEnd w:id="0"/>
     </w:p>
     <w:p>
       <w:pPr>
@@ -2219,8 +2221,6 @@
         </w:rPr>
         <w:t xml:space="preserve"> semester. </w:t>
       </w:r>
-      <w:bookmarkStart w:id="0" w:name="_GoBack"/>
-      <w:bookmarkEnd w:id="0"/>
       <w:proofErr w:type="spellStart"/>
       <w:r>
         <w:rPr>
@@ -3116,6 +3116,35 @@
     <w:pPr>
       <w:pStyle w:val="Header"/>
     </w:pPr>
+    <w:r>
+      <w:rPr>
+        <w:noProof/>
+      </w:rPr>
+      <w:pict w14:anchorId="00E79026">
+        <v:shapetype id="_x0000_t75" coordsize="21600,21600" o:spt="75" o:preferrelative="t" path="m@4@5l@4@11@9@11@9@5xe" filled="f" stroked="f">
+          <v:stroke joinstyle="miter"/>
+          <v:formulas>
+            <v:f eqn="if lineDrawn pixelLineWidth 0"/>
+            <v:f eqn="sum @0 1 0"/>
+            <v:f eqn="sum 0 0 @1"/>
+            <v:f eqn="prod @2 1 2"/>
+            <v:f eqn="prod @3 21600 pixelWidth"/>
+            <v:f eqn="prod @3 21600 pixelHeight"/>
+            <v:f eqn="sum @0 0 1"/>
+            <v:f eqn="prod @6 1 2"/>
+            <v:f eqn="prod @7 21600 pixelWidth"/>
+            <v:f eqn="sum @8 21600 0"/>
+            <v:f eqn="prod @7 21600 pixelHeight"/>
+            <v:f eqn="sum @10 21600 0"/>
+          </v:formulas>
+          <v:path o:extrusionok="f" gradientshapeok="t" o:connecttype="rect"/>
+          <o:lock v:ext="edit" aspectratio="t"/>
+        </v:shapetype>
+        <v:shape id="WordPictureWatermark831594" o:spid="_x0000_s2050" type="#_x0000_t75" style="position:absolute;margin-left:0;margin-top:0;width:396.7pt;height:514.9pt;z-index:-251657216;mso-position-horizontal:center;mso-position-horizontal-relative:margin;mso-position-vertical:center;mso-position-vertical-relative:margin" o:allowincell="f">
+          <v:imagedata r:id="rId1" o:title="Logo-Ubaya-untuk-Watermark-v.1" gain="19661f" blacklevel="22938f"/>
+        </v:shape>
+      </w:pict>
+    </w:r>
   </w:p>
 </w:hdr>
 </file>
@@ -3126,6 +3155,35 @@
     <w:pPr>
       <w:pStyle w:val="Header"/>
     </w:pPr>
+    <w:r>
+      <w:rPr>
+        <w:noProof/>
+      </w:rPr>
+      <w:pict w14:anchorId="4443BB17">
+        <v:shapetype id="_x0000_t75" coordsize="21600,21600" o:spt="75" o:preferrelative="t" path="m@4@5l@4@11@9@11@9@5xe" filled="f" stroked="f">
+          <v:stroke joinstyle="miter"/>
+          <v:formulas>
+            <v:f eqn="if lineDrawn pixelLineWidth 0"/>
+            <v:f eqn="sum @0 1 0"/>
+            <v:f eqn="sum 0 0 @1"/>
+            <v:f eqn="prod @2 1 2"/>
+            <v:f eqn="prod @3 21600 pixelWidth"/>
+            <v:f eqn="prod @3 21600 pixelHeight"/>
+            <v:f eqn="sum @0 0 1"/>
+            <v:f eqn="prod @6 1 2"/>
+            <v:f eqn="prod @7 21600 pixelWidth"/>
+            <v:f eqn="sum @8 21600 0"/>
+            <v:f eqn="prod @7 21600 pixelHeight"/>
+            <v:f eqn="sum @10 21600 0"/>
+          </v:formulas>
+          <v:path o:extrusionok="f" gradientshapeok="t" o:connecttype="rect"/>
+          <o:lock v:ext="edit" aspectratio="t"/>
+        </v:shapetype>
+        <v:shape id="WordPictureWatermark831595" o:spid="_x0000_s2051" type="#_x0000_t75" style="position:absolute;margin-left:0;margin-top:0;width:396.7pt;height:514.9pt;z-index:-251656192;mso-position-horizontal:center;mso-position-horizontal-relative:margin;mso-position-vertical:center;mso-position-vertical-relative:margin" o:allowincell="f">
+          <v:imagedata r:id="rId1" o:title="Logo-Ubaya-untuk-Watermark-v.1" gain="19661f" blacklevel="22938f"/>
+        </v:shape>
+      </w:pict>
+    </w:r>
   </w:p>
 </w:hdr>
 </file>
@@ -3136,6 +3194,35 @@
     <w:pPr>
       <w:pStyle w:val="Header"/>
     </w:pPr>
+    <w:r>
+      <w:rPr>
+        <w:noProof/>
+      </w:rPr>
+      <w:pict w14:anchorId="54498020">
+        <v:shapetype id="_x0000_t75" coordsize="21600,21600" o:spt="75" o:preferrelative="t" path="m@4@5l@4@11@9@11@9@5xe" filled="f" stroked="f">
+          <v:stroke joinstyle="miter"/>
+          <v:formulas>
+            <v:f eqn="if lineDrawn pixelLineWidth 0"/>
+            <v:f eqn="sum @0 1 0"/>
+            <v:f eqn="sum 0 0 @1"/>
+            <v:f eqn="prod @2 1 2"/>
+            <v:f eqn="prod @3 21600 pixelWidth"/>
+            <v:f eqn="prod @3 21600 pixelHeight"/>
+            <v:f eqn="sum @0 0 1"/>
+            <v:f eqn="prod @6 1 2"/>
+            <v:f eqn="prod @7 21600 pixelWidth"/>
+            <v:f eqn="sum @8 21600 0"/>
+            <v:f eqn="prod @7 21600 pixelHeight"/>
+            <v:f eqn="sum @10 21600 0"/>
+          </v:formulas>
+          <v:path o:extrusionok="f" gradientshapeok="t" o:connecttype="rect"/>
+          <o:lock v:ext="edit" aspectratio="t"/>
+        </v:shapetype>
+        <v:shape id="WordPictureWatermark831593" o:spid="_x0000_s2049" type="#_x0000_t75" style="position:absolute;margin-left:0;margin-top:0;width:396.7pt;height:514.9pt;z-index:-251658240;mso-position-horizontal:center;mso-position-horizontal-relative:margin;mso-position-vertical:center;mso-position-vertical-relative:margin" o:allowincell="f">
+          <v:imagedata r:id="rId1" o:title="Logo-Ubaya-untuk-Watermark-v.1" gain="19661f" blacklevel="22938f"/>
+        </v:shape>
+      </w:pict>
+    </w:r>
   </w:p>
 </w:hdr>
 </file>
@@ -3157,7 +3244,7 @@
       </w:pPr>
     </w:pPrDefault>
   </w:docDefaults>
-  <w:latentStyles w:defLockedState="0" w:defUIPriority="99" w:defSemiHidden="0" w:defUnhideWhenUsed="0" w:defQFormat="0" w:count="377">
+  <w:latentStyles w:defLockedState="0" w:defUIPriority="99" w:defSemiHidden="0" w:defUnhideWhenUsed="0" w:defQFormat="0" w:count="376">
     <w:lsdException w:name="Normal" w:uiPriority="0" w:qFormat="1"/>
     <w:lsdException w:name="heading 1" w:uiPriority="9" w:qFormat="1"/>
     <w:lsdException w:name="heading 2" w:semiHidden="1" w:uiPriority="9" w:unhideWhenUsed="1" w:qFormat="1"/>
@@ -3534,7 +3621,6 @@
     <w:lsdException w:name="Hashtag" w:semiHidden="1" w:unhideWhenUsed="1"/>
     <w:lsdException w:name="Unresolved Mention" w:semiHidden="1" w:unhideWhenUsed="1"/>
     <w:lsdException w:name="Smart Link" w:semiHidden="1" w:unhideWhenUsed="1"/>
-    <w:lsdException w:name="Smart Link Error" w:semiHidden="1" w:unhideWhenUsed="1"/>
   </w:latentStyles>
   <w:style w:type="paragraph" w:default="1" w:styleId="Normal">
     <w:name w:val="Normal"/>

</xml_diff>